<commit_message>
Manual de usuario arreglado por 2da vez
</commit_message>
<xml_diff>
--- a/Manual de usuario.docx
+++ b/Manual de usuario.docx
@@ -1825,13 +1825,13 @@
           <wp:anchor distT="0" distB="0" distL="114300" distR="114300" simplePos="0" relativeHeight="251661312" behindDoc="0" locked="0" layoutInCell="1" allowOverlap="1">
             <wp:simplePos x="0" y="0"/>
             <wp:positionH relativeFrom="margin">
-              <wp:align>center</wp:align>
+              <wp:posOffset>1590675</wp:posOffset>
             </wp:positionH>
             <wp:positionV relativeFrom="paragraph">
-              <wp:posOffset>4044950</wp:posOffset>
+              <wp:posOffset>4035425</wp:posOffset>
             </wp:positionV>
-            <wp:extent cx="3006725" cy="3476625"/>
-            <wp:effectExtent l="0" t="0" r="3175" b="9525"/>
+            <wp:extent cx="2876550" cy="3325495"/>
+            <wp:effectExtent l="0" t="0" r="0" b="8255"/>
             <wp:wrapTopAndBottom/>
             <wp:docPr id="16" name="Imagen 16"/>
             <wp:cNvGraphicFramePr>
@@ -1859,7 +1859,7 @@
                   <pic:spPr>
                     <a:xfrm>
                       <a:off x="0" y="0"/>
-                      <a:ext cx="3006725" cy="3476625"/>
+                      <a:ext cx="2876550" cy="3325495"/>
                     </a:xfrm>
                     <a:prstGeom prst="rect">
                       <a:avLst/>
@@ -1868,6 +1868,12 @@
                 </pic:pic>
               </a:graphicData>
             </a:graphic>
+            <wp14:sizeRelH relativeFrom="margin">
+              <wp14:pctWidth>0</wp14:pctWidth>
+            </wp14:sizeRelH>
+            <wp14:sizeRelV relativeFrom="margin">
+              <wp14:pctHeight>0</wp14:pctHeight>
+            </wp14:sizeRelV>
           </wp:anchor>
         </w:drawing>
       </w:r>
@@ -1886,9 +1892,9 @@
               <wp:align>center</wp:align>
             </wp:positionH>
             <wp:positionV relativeFrom="paragraph">
-              <wp:posOffset>1120775</wp:posOffset>
+              <wp:posOffset>1101725</wp:posOffset>
             </wp:positionV>
-            <wp:extent cx="3181350" cy="2161540"/>
+            <wp:extent cx="2667000" cy="1811655"/>
             <wp:effectExtent l="0" t="0" r="0" b="0"/>
             <wp:wrapTopAndBottom/>
             <wp:docPr id="2" name="Imagen 2"/>
@@ -1917,7 +1923,7 @@
                   <pic:spPr>
                     <a:xfrm>
                       <a:off x="0" y="0"/>
-                      <a:ext cx="3181350" cy="2161540"/>
+                      <a:ext cx="2667000" cy="1811655"/>
                     </a:xfrm>
                     <a:prstGeom prst="rect">
                       <a:avLst/>
@@ -1926,6 +1932,12 @@
                 </pic:pic>
               </a:graphicData>
             </a:graphic>
+            <wp14:sizeRelH relativeFrom="margin">
+              <wp14:pctWidth>0</wp14:pctWidth>
+            </wp14:sizeRelH>
+            <wp14:sizeRelV relativeFrom="margin">
+              <wp14:pctHeight>0</wp14:pctHeight>
+            </wp14:sizeRelV>
           </wp:anchor>
         </w:drawing>
       </w:r>
@@ -2079,6 +2091,14 @@
           <w:szCs w:val="24"/>
         </w:rPr>
         <w:t>.</w:t>
+      </w:r>
+      <w:r>
+        <w:rPr>
+          <w:color w:val="000000" w:themeColor="text1"/>
+          <w:sz w:val="24"/>
+          <w:szCs w:val="24"/>
+        </w:rPr>
+        <w:t xml:space="preserve"> Se deben ingresar al menos 2 pares ordenados para aproximar o comparar, o 3 en caso de que se quiera aproximar mediante una parábola.</w:t>
       </w:r>
       <w:r>
         <w:rPr>
@@ -2874,6 +2894,7 @@
           <w:szCs w:val="28"/>
         </w:rPr>
       </w:pPr>
+      <w:bookmarkStart w:id="0" w:name="_GoBack"/>
       <w:r>
         <w:rPr>
           <w:b/>
@@ -2891,7 +2912,7 @@
               <wp:align>center</wp:align>
             </wp:positionH>
             <wp:positionV relativeFrom="paragraph">
-              <wp:posOffset>1419225</wp:posOffset>
+              <wp:posOffset>1790700</wp:posOffset>
             </wp:positionV>
             <wp:extent cx="5581650" cy="3739515"/>
             <wp:effectExtent l="0" t="0" r="0" b="0"/>
@@ -2934,6 +2955,7 @@
           </wp:anchor>
         </w:drawing>
       </w:r>
+      <w:bookmarkEnd w:id="0"/>
       <w:r>
         <w:rPr>
           <w:b/>
@@ -3032,18 +3054,41 @@
           <w:sz w:val="24"/>
           <w:szCs w:val="24"/>
         </w:rPr>
-        <w:t xml:space="preserve"> (y guardados)</w:t>
-      </w:r>
-      <w:r>
-        <w:rPr>
-          <w:color w:val="000000" w:themeColor="text1"/>
-          <w:sz w:val="24"/>
-          <w:szCs w:val="24"/>
-        </w:rPr>
-        <w:t xml:space="preserve"> mostrando el error asumido sobre cada uno de ellos.</w:t>
-      </w:r>
-      <w:bookmarkStart w:id="0" w:name="_GoBack"/>
-      <w:bookmarkEnd w:id="0"/>
+        <w:t xml:space="preserve"> </w:t>
+      </w:r>
+      <w:r>
+        <w:rPr>
+          <w:color w:val="000000" w:themeColor="text1"/>
+          <w:sz w:val="24"/>
+          <w:szCs w:val="24"/>
+        </w:rPr>
+        <w:t>mostrando el error asumido sobre cada uno de ellos.</w:t>
+      </w:r>
+      <w:r>
+        <w:rPr>
+          <w:color w:val="000000" w:themeColor="text1"/>
+          <w:sz w:val="24"/>
+          <w:szCs w:val="24"/>
+        </w:rPr>
+        <w:t xml:space="preserve"> Tenga en cuenta que, para poder usar esta característica, previamente debe haber guardado una serie de pares ordenados desde el apartado </w:t>
+      </w:r>
+      <w:r>
+        <w:rPr>
+          <w:b/>
+          <w:color w:val="000000" w:themeColor="text1"/>
+          <w:sz w:val="24"/>
+          <w:szCs w:val="24"/>
+        </w:rPr>
+        <w:t>Ingresar datos</w:t>
+      </w:r>
+      <w:r>
+        <w:rPr>
+          <w:color w:val="000000" w:themeColor="text1"/>
+          <w:sz w:val="24"/>
+          <w:szCs w:val="24"/>
+        </w:rPr>
+        <w:t>.</w:t>
+      </w:r>
       <w:r>
         <w:rPr>
           <w:color w:val="000000" w:themeColor="text1"/>

</xml_diff>

<commit_message>
Manual de usuario arreglado por 3ra vez
</commit_message>
<xml_diff>
--- a/Manual de usuario.docx
+++ b/Manual de usuario.docx
@@ -2894,7 +2894,6 @@
           <w:szCs w:val="28"/>
         </w:rPr>
       </w:pPr>
-      <w:bookmarkStart w:id="0" w:name="_GoBack"/>
       <w:r>
         <w:rPr>
           <w:b/>
@@ -2955,7 +2954,6 @@
           </wp:anchor>
         </w:drawing>
       </w:r>
-      <w:bookmarkEnd w:id="0"/>
       <w:r>
         <w:rPr>
           <w:b/>
@@ -3157,8 +3155,77 @@
           <w:sz w:val="24"/>
           <w:szCs w:val="24"/>
         </w:rPr>
-        <w:t>Se cerrará la aplicación. Todos los datos utilizados se borrarán.</w:t>
-      </w:r>
+        <w:t xml:space="preserve">Se </w:t>
+      </w:r>
+      <w:r>
+        <w:rPr>
+          <w:color w:val="000000" w:themeColor="text1"/>
+          <w:sz w:val="24"/>
+          <w:szCs w:val="24"/>
+        </w:rPr>
+        <w:t xml:space="preserve">le preguntará si quiere iniciar una </w:t>
+      </w:r>
+      <w:r>
+        <w:rPr>
+          <w:i/>
+          <w:color w:val="000000" w:themeColor="text1"/>
+          <w:sz w:val="24"/>
+          <w:szCs w:val="24"/>
+        </w:rPr>
+        <w:t>Nueva sesión</w:t>
+      </w:r>
+      <w:r>
+        <w:rPr>
+          <w:i/>
+          <w:color w:val="000000" w:themeColor="text1"/>
+          <w:sz w:val="24"/>
+          <w:szCs w:val="24"/>
+        </w:rPr>
+        <w:t xml:space="preserve"> </w:t>
+      </w:r>
+      <w:r>
+        <w:rPr>
+          <w:color w:val="000000" w:themeColor="text1"/>
+          <w:sz w:val="24"/>
+          <w:szCs w:val="24"/>
+        </w:rPr>
+        <w:t xml:space="preserve">(borrar todos los datos ingresados anteriormente e ingresar nuevamente para trabajar con nuevos datos) o </w:t>
+      </w:r>
+      <w:r>
+        <w:rPr>
+          <w:i/>
+          <w:color w:val="000000" w:themeColor="text1"/>
+          <w:sz w:val="24"/>
+          <w:szCs w:val="24"/>
+        </w:rPr>
+        <w:t>Finalizar</w:t>
+      </w:r>
+      <w:r>
+        <w:rPr>
+          <w:color w:val="000000" w:themeColor="text1"/>
+          <w:sz w:val="28"/>
+          <w:szCs w:val="28"/>
+        </w:rPr>
+        <w:t xml:space="preserve"> </w:t>
+      </w:r>
+      <w:r>
+        <w:rPr>
+          <w:color w:val="000000" w:themeColor="text1"/>
+          <w:sz w:val="24"/>
+          <w:szCs w:val="24"/>
+        </w:rPr>
+        <w:t>(</w:t>
+      </w:r>
+      <w:r>
+        <w:rPr>
+          <w:color w:val="000000" w:themeColor="text1"/>
+          <w:sz w:val="24"/>
+          <w:szCs w:val="24"/>
+        </w:rPr>
+        <w:t>cerrar el programa).</w:t>
+      </w:r>
+      <w:bookmarkStart w:id="0" w:name="_GoBack"/>
+      <w:bookmarkEnd w:id="0"/>
       <w:r>
         <w:rPr>
           <w:b/>
@@ -3236,7 +3303,7 @@
           <w:rPr>
             <w:noProof/>
           </w:rPr>
-          <w:t>8</w:t>
+          <w:t>7</w:t>
         </w:r>
         <w:r>
           <w:fldChar w:fldCharType="end"/>

</xml_diff>